<commit_message>
#25 updated test report for latest version of driver
</commit_message>
<xml_diff>
--- a/doc/test report.docx
+++ b/doc/test report.docx
@@ -29,13 +29,34 @@
         </w:rPr>
         <w:t>EMU 0404 audio driver</w:t>
       </w:r>
+      <w:r>
+        <w:rPr>
+          <w:sz w:val="36"/>
+        </w:rPr>
+        <w:t>: Recording</w:t>
+      </w:r>
     </w:p>
     <w:p>
       <w:pPr>
         <w:jc w:val="center"/>
       </w:pPr>
-      <w:r>
-        <w:t>W.Pasman, 6 february 2015</w:t>
+      <w:proofErr w:type="spellStart"/>
+      <w:r>
+        <w:t>W.Pasman</w:t>
+      </w:r>
+      <w:proofErr w:type="spellEnd"/>
+      <w:r>
+        <w:t xml:space="preserve">, 6 </w:t>
+      </w:r>
+      <w:proofErr w:type="spellStart"/>
+      <w:proofErr w:type="gramStart"/>
+      <w:r>
+        <w:t>february</w:t>
+      </w:r>
+      <w:proofErr w:type="spellEnd"/>
+      <w:proofErr w:type="gramEnd"/>
+      <w:r>
+        <w:t xml:space="preserve"> 2015</w:t>
       </w:r>
     </w:p>
     <w:p/>
@@ -49,7 +70,15 @@
     </w:p>
     <w:p>
       <w:r>
-        <w:t xml:space="preserve">EMU Audiodriver </w:t>
+        <w:t xml:space="preserve">EMU </w:t>
+      </w:r>
+      <w:proofErr w:type="spellStart"/>
+      <w:r>
+        <w:t>Audiodriver</w:t>
+      </w:r>
+      <w:proofErr w:type="spellEnd"/>
+      <w:r>
+        <w:t xml:space="preserve"> </w:t>
       </w:r>
     </w:p>
     <w:p>
@@ -57,7 +86,13 @@
         <w:t>Download: h</w:t>
       </w:r>
       <w:r>
-        <w:t>ttps://github.com/Wouter1/EMU-driver/commit/864b4cc93f22d54fcef41e422cda3e1da362be4c</w:t>
+        <w:t>ttps://github.com/Wouter1/EMU-driver/commit/</w:t>
+      </w:r>
+      <w:r>
+        <w:rPr>
+          <w:rStyle w:val="shajs-selectable-text"/>
+        </w:rPr>
+        <w:t>2c6e34b7b08b97ef8414e3321fc4a28e3588aa4c</w:t>
       </w:r>
     </w:p>
     <w:p>
@@ -71,16 +106,22 @@
         <w:rPr>
           <w:rStyle w:val="shajs-selectable-text"/>
         </w:rPr>
-        <w:t>864b4cc93f22d54fcef41e422cda3e1da362be4c</w:t>
-      </w:r>
-      <w:r>
-        <w:rPr>
-          <w:rStyle w:val="shajs-selectable-text"/>
-        </w:rPr>
+        <w:t xml:space="preserve">2c6e34b7b08b97ef8414e3321fc4a28e3588aa4c </w:t>
+      </w:r>
+      <w:r>
+        <w:t xml:space="preserve">on </w:t>
+      </w:r>
+      <w:r>
+        <w:t>Feb</w:t>
+      </w:r>
+      <w:r>
         <w:t xml:space="preserve"> </w:t>
       </w:r>
       <w:r>
-        <w:t>on Jan 31, 2015</w:t>
+        <w:t>6</w:t>
+      </w:r>
+      <w:r>
+        <w:t>, 2015</w:t>
       </w:r>
     </w:p>
     <w:p>
@@ -93,42 +134,20 @@
         <w:t xml:space="preserve">Driver latency setting: </w:t>
       </w:r>
       <w:r>
-        <w:t>offsetToSet = sampleRate.</w:t>
-      </w:r>
-      <w:r>
-        <w:rPr>
-          <w:rStyle w:val="pl-vo"/>
-        </w:rPr>
-        <w:t>whole</w:t>
-      </w:r>
-      <w:r>
-        <w:t xml:space="preserve"> / </w:t>
-      </w:r>
-      <w:r>
-        <w:rPr>
-          <w:rStyle w:val="pl-c1"/>
-        </w:rPr>
-        <w:t>450 or 2.22ms</w:t>
-      </w:r>
-      <w:r>
-        <w:rPr>
-          <w:rStyle w:val="pl-c1"/>
-        </w:rPr>
-        <w:t>.</w:t>
-      </w:r>
-    </w:p>
-    <w:p>
-      <w:pPr>
-        <w:rPr>
-          <w:rStyle w:val="pl-c1"/>
-        </w:rPr>
-      </w:pPr>
+        <w:t>4.2ms</w:t>
+      </w:r>
     </w:p>
     <w:p>
       <w:pPr>
         <w:pStyle w:val="Heading1"/>
         <w:rPr>
           <w:rStyle w:val="pl-c1"/>
+          <w:rFonts w:asciiTheme="minorHAnsi" w:eastAsiaTheme="minorHAnsi" w:hAnsiTheme="minorHAnsi" w:cstheme="minorBidi"/>
+          <w:b w:val="0"/>
+          <w:bCs w:val="0"/>
+          <w:color w:val="auto"/>
+          <w:sz w:val="24"/>
+          <w:szCs w:val="24"/>
         </w:rPr>
       </w:pPr>
       <w:r>
@@ -142,6 +161,12 @@
       <w:pPr>
         <w:rPr>
           <w:rStyle w:val="pl-c1"/>
+          <w:rFonts w:asciiTheme="majorHAnsi" w:eastAsiaTheme="majorEastAsia" w:hAnsiTheme="majorHAnsi" w:cstheme="majorBidi"/>
+          <w:b/>
+          <w:bCs/>
+          <w:color w:val="345A8A" w:themeColor="accent1" w:themeShade="B5"/>
+          <w:sz w:val="32"/>
+          <w:szCs w:val="32"/>
         </w:rPr>
       </w:pPr>
       <w:r>
@@ -197,7 +222,19 @@
         <w:rPr>
           <w:rStyle w:val="pl-c1"/>
         </w:rPr>
-        <w:t xml:space="preserve">cusions </w:t>
+        <w:t>cus</w:t>
+      </w:r>
+      <w:r>
+        <w:rPr>
+          <w:rStyle w:val="pl-c1"/>
+        </w:rPr>
+        <w:t>h</w:t>
+      </w:r>
+      <w:r>
+        <w:rPr>
+          <w:rStyle w:val="pl-c1"/>
+        </w:rPr>
+        <w:t xml:space="preserve">ions </w:t>
       </w:r>
       <w:r>
         <w:rPr>
@@ -241,7 +278,21 @@
         <w:rPr>
           <w:rStyle w:val="pl-c1"/>
         </w:rPr>
-        <w:t xml:space="preserve">OSX 10.9.5 Mavericks (Retina Macbook Pro late 2013 quad core i7) </w:t>
+        <w:t xml:space="preserve">OSX 10.9.5 Mavericks (Retina </w:t>
+      </w:r>
+      <w:proofErr w:type="spellStart"/>
+      <w:r>
+        <w:rPr>
+          <w:rStyle w:val="pl-c1"/>
+        </w:rPr>
+        <w:t>Macbook</w:t>
+      </w:r>
+      <w:proofErr w:type="spellEnd"/>
+      <w:r>
+        <w:rPr>
+          <w:rStyle w:val="pl-c1"/>
+        </w:rPr>
+        <w:t xml:space="preserve"> Pro late 2013 quad core i7) </w:t>
       </w:r>
       <w:r>
         <w:rPr>
@@ -271,16 +322,15 @@
     </w:p>
     <w:p>
       <w:pPr>
-        <w:rPr>
-          <w:rStyle w:val="pl-c1"/>
-        </w:rPr>
-      </w:pPr>
-    </w:p>
-    <w:p>
-      <w:pPr>
         <w:pStyle w:val="Heading1"/>
         <w:rPr>
           <w:rStyle w:val="pl-c1"/>
+          <w:rFonts w:asciiTheme="minorHAnsi" w:eastAsiaTheme="minorHAnsi" w:hAnsiTheme="minorHAnsi" w:cstheme="minorBidi"/>
+          <w:b w:val="0"/>
+          <w:bCs w:val="0"/>
+          <w:color w:val="auto"/>
+          <w:sz w:val="24"/>
+          <w:szCs w:val="24"/>
         </w:rPr>
       </w:pPr>
       <w:r>
@@ -294,6 +344,12 @@
       <w:pPr>
         <w:rPr>
           <w:rStyle w:val="pl-c1"/>
+          <w:rFonts w:asciiTheme="majorHAnsi" w:eastAsiaTheme="majorEastAsia" w:hAnsiTheme="majorHAnsi" w:cstheme="majorBidi"/>
+          <w:b/>
+          <w:bCs/>
+          <w:color w:val="345A8A" w:themeColor="accent1" w:themeShade="B5"/>
+          <w:sz w:val="32"/>
+          <w:szCs w:val="32"/>
         </w:rPr>
       </w:pPr>
     </w:p>
@@ -333,33 +389,75 @@
         <w:rPr>
           <w:rStyle w:val="pl-c1"/>
         </w:rPr>
-        <w:t>3. playback of the sine tone is started</w:t>
-      </w:r>
-    </w:p>
-    <w:p>
-      <w:pPr>
-        <w:rPr>
-          <w:rStyle w:val="pl-c1"/>
-        </w:rPr>
-      </w:pPr>
-      <w:r>
-        <w:rPr>
-          <w:rStyle w:val="pl-c1"/>
-        </w:rPr>
-        <w:t>4. recording is started in audacity</w:t>
-      </w:r>
-    </w:p>
-    <w:p>
-      <w:pPr>
-        <w:rPr>
-          <w:rStyle w:val="pl-c1"/>
-        </w:rPr>
-      </w:pPr>
-      <w:r>
-        <w:rPr>
-          <w:rStyle w:val="pl-c1"/>
-        </w:rPr>
-        <w:t>5. recording is stopped after 10 minutes</w:t>
+        <w:t xml:space="preserve">3. </w:t>
+      </w:r>
+      <w:proofErr w:type="gramStart"/>
+      <w:r>
+        <w:rPr>
+          <w:rStyle w:val="pl-c1"/>
+        </w:rPr>
+        <w:t>playback</w:t>
+      </w:r>
+      <w:proofErr w:type="gramEnd"/>
+      <w:r>
+        <w:rPr>
+          <w:rStyle w:val="pl-c1"/>
+        </w:rPr>
+        <w:t xml:space="preserve"> of the sine tone is started</w:t>
+      </w:r>
+    </w:p>
+    <w:p>
+      <w:pPr>
+        <w:rPr>
+          <w:rStyle w:val="pl-c1"/>
+        </w:rPr>
+      </w:pPr>
+      <w:r>
+        <w:rPr>
+          <w:rStyle w:val="pl-c1"/>
+        </w:rPr>
+        <w:t xml:space="preserve">4. </w:t>
+      </w:r>
+      <w:proofErr w:type="gramStart"/>
+      <w:r>
+        <w:rPr>
+          <w:rStyle w:val="pl-c1"/>
+        </w:rPr>
+        <w:t>recording</w:t>
+      </w:r>
+      <w:proofErr w:type="gramEnd"/>
+      <w:r>
+        <w:rPr>
+          <w:rStyle w:val="pl-c1"/>
+        </w:rPr>
+        <w:t xml:space="preserve"> is started in audacity</w:t>
+      </w:r>
+    </w:p>
+    <w:p>
+      <w:pPr>
+        <w:rPr>
+          <w:rStyle w:val="pl-c1"/>
+        </w:rPr>
+      </w:pPr>
+      <w:r>
+        <w:rPr>
+          <w:rStyle w:val="pl-c1"/>
+        </w:rPr>
+        <w:t xml:space="preserve">5. </w:t>
+      </w:r>
+      <w:proofErr w:type="gramStart"/>
+      <w:r>
+        <w:rPr>
+          <w:rStyle w:val="pl-c1"/>
+        </w:rPr>
+        <w:t>recording</w:t>
+      </w:r>
+      <w:proofErr w:type="gramEnd"/>
+      <w:r>
+        <w:rPr>
+          <w:rStyle w:val="pl-c1"/>
+        </w:rPr>
+        <w:t xml:space="preserve"> is stopped after 10 minutes</w:t>
       </w:r>
     </w:p>
     <w:p>
@@ -400,6 +498,20 @@
         </w:rPr>
         <w:t>8. Sound is scrutinized visually for sharp peaks in the signal (1 bit wide). If there are sharp peaks they are played and zoomed in further.</w:t>
       </w:r>
+      <w:r>
+        <w:rPr>
+          <w:rStyle w:val="pl-c1"/>
+        </w:rPr>
+        <w:t xml:space="preserve"> </w:t>
+      </w:r>
+      <w:proofErr w:type="gramStart"/>
+      <w:r>
+        <w:rPr>
+          <w:rStyle w:val="pl-c1"/>
+        </w:rPr>
+        <w:t>Clicks in the recording result in a very distinct pattern.</w:t>
+      </w:r>
+      <w:proofErr w:type="gramEnd"/>
     </w:p>
     <w:p>
       <w:r>
@@ -409,15 +521,24 @@
         <w:t xml:space="preserve">9. The console output is checked. There should be </w:t>
       </w:r>
       <w:r>
-        <w:t>no input ring push warnings between “USB timer started” and “EMUUSBInputStream::stop” except at the very first and last second.</w:t>
-      </w:r>
-    </w:p>
-    <w:p>
-      <w:pPr>
-        <w:rPr>
-          <w:rStyle w:val="pl-c1"/>
-        </w:rPr>
-      </w:pPr>
+        <w:t>no input ring push warnings between “USB timer started” and “</w:t>
+      </w:r>
+      <w:proofErr w:type="spellStart"/>
+      <w:r>
+        <w:t>EMUUSBInputStream</w:t>
+      </w:r>
+      <w:proofErr w:type="gramStart"/>
+      <w:r>
+        <w:t>::</w:t>
+      </w:r>
+      <w:proofErr w:type="gramEnd"/>
+      <w:r>
+        <w:t>stop</w:t>
+      </w:r>
+      <w:proofErr w:type="spellEnd"/>
+      <w:r>
+        <w:t>” except at the very first and last second.</w:t>
+      </w:r>
     </w:p>
     <w:p>
       <w:pPr>
@@ -445,9 +566,11 @@
             <w:tcW w:w="2838" w:type="dxa"/>
           </w:tcPr>
           <w:p>
-            <w:r>
-              <w:t>File</w:t>
-            </w:r>
+            <w:proofErr w:type="gramStart"/>
+            <w:r>
+              <w:t>rate</w:t>
+            </w:r>
+            <w:proofErr w:type="gramEnd"/>
           </w:p>
         </w:tc>
         <w:tc>
@@ -478,27 +601,27 @@
           </w:tcPr>
           <w:p>
             <w:r>
-              <w:t>96k1</w:t>
-            </w:r>
-          </w:p>
-        </w:tc>
-        <w:tc>
-          <w:tcPr>
-            <w:tcW w:w="2839" w:type="dxa"/>
-          </w:tcPr>
-          <w:p>
-            <w:r>
-              <w:t>Ok</w:t>
-            </w:r>
-          </w:p>
-        </w:tc>
-        <w:tc>
-          <w:tcPr>
-            <w:tcW w:w="2839" w:type="dxa"/>
-          </w:tcPr>
-          <w:p>
-            <w:r>
-              <w:t>Na</w:t>
+              <w:t>44k</w:t>
+            </w:r>
+          </w:p>
+        </w:tc>
+        <w:tc>
+          <w:tcPr>
+            <w:tcW w:w="2839" w:type="dxa"/>
+          </w:tcPr>
+          <w:p>
+            <w:r>
+              <w:t>Ok</w:t>
+            </w:r>
+          </w:p>
+        </w:tc>
+        <w:tc>
+          <w:tcPr>
+            <w:tcW w:w="2839" w:type="dxa"/>
+          </w:tcPr>
+          <w:p>
+            <w:r>
+              <w:t>Ok</w:t>
             </w:r>
           </w:p>
         </w:tc>
@@ -510,30 +633,27 @@
           </w:tcPr>
           <w:p>
             <w:r>
-              <w:t>92k2</w:t>
-            </w:r>
-          </w:p>
-        </w:tc>
-        <w:tc>
-          <w:tcPr>
-            <w:tcW w:w="2839" w:type="dxa"/>
-          </w:tcPr>
-          <w:p>
-            <w:r>
-              <w:t>ok</w:t>
-            </w:r>
-          </w:p>
-        </w:tc>
-        <w:tc>
-          <w:tcPr>
-            <w:tcW w:w="2839" w:type="dxa"/>
-          </w:tcPr>
-          <w:p>
-            <w:r>
-              <w:t>O</w:t>
-            </w:r>
-            <w:r>
-              <w:t>k</w:t>
+              <w:t>48k</w:t>
+            </w:r>
+          </w:p>
+        </w:tc>
+        <w:tc>
+          <w:tcPr>
+            <w:tcW w:w="2839" w:type="dxa"/>
+          </w:tcPr>
+          <w:p>
+            <w:r>
+              <w:t>Ok</w:t>
+            </w:r>
+          </w:p>
+        </w:tc>
+        <w:tc>
+          <w:tcPr>
+            <w:tcW w:w="2839" w:type="dxa"/>
+          </w:tcPr>
+          <w:p>
+            <w:r>
+              <w:t>Ok</w:t>
             </w:r>
           </w:p>
         </w:tc>
@@ -545,7 +665,7 @@
           </w:tcPr>
           <w:p>
             <w:r>
-              <w:t>96k3</w:t>
+              <w:t>88k</w:t>
             </w:r>
           </w:p>
         </w:tc>
@@ -577,7 +697,7 @@
           </w:tcPr>
           <w:p>
             <w:r>
-              <w:t>44k1</w:t>
+              <w:t>96k</w:t>
             </w:r>
           </w:p>
         </w:tc>
@@ -609,7 +729,7 @@
           </w:tcPr>
           <w:p>
             <w:r>
-              <w:t>44k2</w:t>
+              <w:t>176k</w:t>
             </w:r>
           </w:p>
         </w:tc>
@@ -641,7 +761,7 @@
           </w:tcPr>
           <w:p>
             <w:r>
-              <w:t>48k1</w:t>
+              <w:t>192k</w:t>
             </w:r>
           </w:p>
         </w:tc>
@@ -673,7 +793,7 @@
           </w:tcPr>
           <w:p>
             <w:r>
-              <w:t>48k2</w:t>
+              <w:t>96k</w:t>
             </w:r>
           </w:p>
         </w:tc>
@@ -705,7 +825,7 @@
           </w:tcPr>
           <w:p>
             <w:r>
-              <w:t>88k1</w:t>
+              <w:t>96k</w:t>
             </w:r>
           </w:p>
         </w:tc>
@@ -735,31 +855,19 @@
           <w:tcPr>
             <w:tcW w:w="2838" w:type="dxa"/>
           </w:tcPr>
-          <w:p>
-            <w:r>
-              <w:t>176k1</w:t>
-            </w:r>
-          </w:p>
-        </w:tc>
-        <w:tc>
-          <w:tcPr>
-            <w:tcW w:w="2839" w:type="dxa"/>
-          </w:tcPr>
-          <w:p>
-            <w:r>
-              <w:t>Ok</w:t>
-            </w:r>
-          </w:p>
-        </w:tc>
-        <w:tc>
-          <w:tcPr>
-            <w:tcW w:w="2839" w:type="dxa"/>
-          </w:tcPr>
-          <w:p>
-            <w:r>
-              <w:t>Ok</w:t>
-            </w:r>
-          </w:p>
+          <w:p/>
+        </w:tc>
+        <w:tc>
+          <w:tcPr>
+            <w:tcW w:w="2839" w:type="dxa"/>
+          </w:tcPr>
+          <w:p/>
+        </w:tc>
+        <w:tc>
+          <w:tcPr>
+            <w:tcW w:w="2839" w:type="dxa"/>
+          </w:tcPr>
+          <w:p/>
         </w:tc>
       </w:tr>
       <w:tr>
@@ -767,36 +875,22 @@
           <w:tcPr>
             <w:tcW w:w="2838" w:type="dxa"/>
           </w:tcPr>
-          <w:p>
-            <w:r>
-              <w:t>192k1</w:t>
-            </w:r>
-          </w:p>
-        </w:tc>
-        <w:tc>
-          <w:tcPr>
-            <w:tcW w:w="2839" w:type="dxa"/>
-          </w:tcPr>
-          <w:p>
-            <w:r>
-              <w:t>Ok</w:t>
-            </w:r>
-          </w:p>
-        </w:tc>
-        <w:tc>
-          <w:tcPr>
-            <w:tcW w:w="2839" w:type="dxa"/>
-          </w:tcPr>
-          <w:p>
-            <w:r>
-              <w:t>Ok</w:t>
-            </w:r>
-          </w:p>
+          <w:p/>
+        </w:tc>
+        <w:tc>
+          <w:tcPr>
+            <w:tcW w:w="2839" w:type="dxa"/>
+          </w:tcPr>
+          <w:p/>
+        </w:tc>
+        <w:tc>
+          <w:tcPr>
+            <w:tcW w:w="2839" w:type="dxa"/>
+          </w:tcPr>
+          <w:p/>
         </w:tc>
       </w:tr>
     </w:tbl>
-    <w:p/>
-    <w:p/>
     <w:p>
       <w:pPr>
         <w:pStyle w:val="Heading1"/>
@@ -807,7 +901,19 @@
     </w:p>
     <w:p>
       <w:r>
-        <w:t xml:space="preserve">All the tests were perfect. No single click was detected in 100 minutes of total recording time. </w:t>
+        <w:t xml:space="preserve">All </w:t>
+      </w:r>
+      <w:r>
+        <w:t xml:space="preserve">sample rates were tested. </w:t>
+      </w:r>
+      <w:r>
+        <w:t xml:space="preserve">No single click was detected in </w:t>
+      </w:r>
+      <w:r>
+        <w:t>80</w:t>
+      </w:r>
+      <w:r>
+        <w:t xml:space="preserve"> minutes of total recording time. </w:t>
       </w:r>
     </w:p>
     <w:p/>

</xml_diff>